<commit_message>
Add License Feature to the Auraria Mobile Parking App
This commit introduces a new feature to manage and display licensing information within the Auraria Mobile Parking App. The feature allows users to:

- Access detailed information about parking licenses and regulations specific to the Auraria campus.
- View license expiration dates and renewals, helping users to stay compliant with campus parking policies.
- Receive notifications regarding upcoming license expirations and renewal deadlines.

Changes made include:
- Implementation of a new `LicenseActivity` that displays licensing details.
- Updates to the `AndroidManifest.xml` to include the new `LicenseActivity`.
- Enhancements to the user interface to provide a better experience when interacting with license information.

This feature aims to improve user awareness and compliance with parking regulations, enhancing the overall functionality of the app.
</commit_message>
<xml_diff>
--- a/CS4360_Team_App_Setup_Instructions.docx
+++ b/CS4360_Team_App_Setup_Instructions.docx
@@ -205,10 +205,127 @@
       </w:r>
       <w:r>
         <w:br/>
+        <w:t>3. Copy the generated API keys as they will be used in the next step.</w:t>
+      </w:r>
+    </w:p>
+    <w:p>
+      <w:pPr>
+        <w:pStyle w:val="Heading1"/>
+        <w:rPr>
+          <w:b w:val="0"/>
+          <w:bCs w:val="0"/>
+          <w:sz w:val="22"/>
+          <w:szCs w:val="22"/>
+        </w:rPr>
+      </w:pPr>
+      <w:r>
+        <w:lastRenderedPageBreak/>
+        <w:t xml:space="preserve">Step 5: Set Up API Key for </w:t>
       </w:r>
       <w:r>
-        <w:lastRenderedPageBreak/>
-        <w:t>3. Copy the generated API keys as they will be used in the next step.</w:t>
+        <w:t>Open</w:t>
+      </w:r>
+      <w:r>
+        <w:t xml:space="preserve"> </w:t>
+      </w:r>
+      <w:r>
+        <w:t>Weathe</w:t>
+      </w:r>
+      <w:r>
+        <w:t>r Map</w:t>
+      </w:r>
+      <w:r>
+        <w:br/>
+      </w:r>
+      <w:r>
+        <w:br/>
+      </w:r>
+      <w:r>
+        <w:rPr>
+          <w:b w:val="0"/>
+          <w:bCs w:val="0"/>
+          <w:sz w:val="22"/>
+          <w:szCs w:val="22"/>
+        </w:rPr>
+        <w:t xml:space="preserve">1. Go to </w:t>
+      </w:r>
+      <w:hyperlink r:id="rId11" w:history="1">
+        <w:r>
+          <w:rPr>
+            <w:rStyle w:val="Hyperlink"/>
+            <w:b w:val="0"/>
+            <w:bCs w:val="0"/>
+            <w:sz w:val="22"/>
+            <w:szCs w:val="22"/>
+          </w:rPr>
+          <w:t>https://openweathermap.org/api/one-call-3</w:t>
+        </w:r>
+      </w:hyperlink>
+      <w:r>
+        <w:rPr>
+          <w:b w:val="0"/>
+          <w:bCs w:val="0"/>
+          <w:sz w:val="22"/>
+          <w:szCs w:val="22"/>
+        </w:rPr>
+        <w:t xml:space="preserve"> </w:t>
+      </w:r>
+      <w:r>
+        <w:rPr>
+          <w:b w:val="0"/>
+          <w:bCs w:val="0"/>
+          <w:sz w:val="22"/>
+          <w:szCs w:val="22"/>
+        </w:rPr>
+        <w:br/>
+        <w:t xml:space="preserve">2. </w:t>
+      </w:r>
+      <w:r>
+        <w:rPr>
+          <w:rFonts w:asciiTheme="minorHAnsi" w:hAnsiTheme="minorHAnsi"/>
+          <w:b w:val="0"/>
+          <w:bCs w:val="0"/>
+          <w:sz w:val="22"/>
+          <w:szCs w:val="22"/>
+        </w:rPr>
+        <w:t>Scroll down to how to start and select</w:t>
+      </w:r>
+      <w:r>
+        <w:rPr>
+          <w:b w:val="0"/>
+          <w:bCs w:val="0"/>
+          <w:sz w:val="22"/>
+          <w:szCs w:val="22"/>
+        </w:rPr>
+        <w:t xml:space="preserve"> </w:t>
+      </w:r>
+      <w:hyperlink r:id="rId12" w:history="1">
+        <w:r>
+          <w:rPr>
+            <w:rStyle w:val="Hyperlink"/>
+            <w:b w:val="0"/>
+            <w:bCs w:val="0"/>
+            <w:sz w:val="22"/>
+            <w:szCs w:val="22"/>
+          </w:rPr>
+          <w:t>sign up</w:t>
+        </w:r>
+      </w:hyperlink>
+    </w:p>
+    <w:p>
+      <w:r>
+        <w:t xml:space="preserve">3. Create a new account and obtain your API key. </w:t>
+      </w:r>
+    </w:p>
+    <w:p>
+      <w:pPr>
+        <w:pStyle w:val="Heading1"/>
+      </w:pPr>
+      <w:r>
+        <w:t xml:space="preserve">Step 6: Set Up API Key for </w:t>
+      </w:r>
+      <w:r>
+        <w:t>Ticketmaster</w:t>
       </w:r>
       <w:r>
         <w:br/>
@@ -216,10 +333,65 @@
     </w:p>
     <w:p>
       <w:pPr>
+        <w:pStyle w:val="ListParagraph"/>
+        <w:numPr>
+          <w:ilvl w:val="0"/>
+          <w:numId w:val="14"/>
+        </w:numPr>
+        <w:rPr>
+          <w:b/>
+          <w:bCs/>
+        </w:rPr>
+      </w:pPr>
+      <w:r>
+        <w:t xml:space="preserve">Go to this link </w:t>
+      </w:r>
+      <w:hyperlink r:id="rId13" w:history="1">
+        <w:r>
+          <w:rPr>
+            <w:rStyle w:val="Hyperlink"/>
+            <w:b/>
+            <w:bCs/>
+          </w:rPr>
+          <w:t>How to obtain a Ticketmaster API key</w:t>
+        </w:r>
+      </w:hyperlink>
+    </w:p>
+    <w:p>
+      <w:pPr>
+        <w:pStyle w:val="ListParagraph"/>
+        <w:numPr>
+          <w:ilvl w:val="0"/>
+          <w:numId w:val="14"/>
+        </w:numPr>
+      </w:pPr>
+      <w:r>
+        <w:t xml:space="preserve">Then select this </w:t>
+      </w:r>
+      <w:hyperlink r:id="rId14" w:history="1">
+        <w:r>
+          <w:rPr>
+            <w:rStyle w:val="Hyperlink"/>
+          </w:rPr>
+          <w:t>link</w:t>
+        </w:r>
+      </w:hyperlink>
+      <w:r>
+        <w:t xml:space="preserve"> and select get your API key. </w:t>
+      </w:r>
+    </w:p>
+    <w:p>
+      <w:pPr>
         <w:pStyle w:val="Heading1"/>
       </w:pPr>
       <w:r>
-        <w:t>Step 5: Create the secrets.xml File</w:t>
+        <w:t xml:space="preserve">Step </w:t>
+      </w:r>
+      <w:r>
+        <w:t>7</w:t>
+      </w:r>
+      <w:r>
+        <w:t>: Create the secrets.xml File</w:t>
       </w:r>
     </w:p>
     <w:p>
@@ -239,23 +411,70 @@
       </w:r>
       <w:r>
         <w:br/>
-        <w:t xml:space="preserve">   &lt;!-- res/values/secrets.xml --&gt;</w:t>
       </w:r>
+      <w:proofErr w:type="gramStart"/>
       <w:r>
-        <w:br/>
-        <w:t xml:space="preserve">   &lt;resources&gt;</w:t>
+        <w:t>&lt;!--</w:t>
       </w:r>
+      <w:proofErr w:type="gramEnd"/>
       <w:r>
-        <w:br/>
-        <w:t xml:space="preserve">       &lt;!-- Secure API Keys --&gt;</w:t>
+        <w:t xml:space="preserve"> res/values/secrets.xml --&gt;</w:t>
       </w:r>
+    </w:p>
+    <w:p>
       <w:r>
-        <w:br/>
-        <w:t xml:space="preserve">       &lt;string name="google_maps_key"&gt;YOUR_GOOGLE_MAPS_API_KEY&lt;/string&gt;</w:t>
+        <w:t xml:space="preserve">&lt;resources </w:t>
       </w:r>
+      <w:proofErr w:type="spellStart"/>
+      <w:proofErr w:type="gramStart"/>
       <w:r>
-        <w:br/>
-        <w:t xml:space="preserve">       &lt;string name="</w:t>
+        <w:t>xmlns:tools</w:t>
+      </w:r>
+      <w:proofErr w:type="spellEnd"/>
+      <w:proofErr w:type="gramEnd"/>
+      <w:r>
+        <w:t>="http://schemas.android.com/tools"&gt;</w:t>
+      </w:r>
+    </w:p>
+    <w:p>
+      <w:r>
+        <w:t xml:space="preserve">    </w:t>
+      </w:r>
+      <w:proofErr w:type="gramStart"/>
+      <w:r>
+        <w:t>&lt;!--</w:t>
+      </w:r>
+      <w:proofErr w:type="gramEnd"/>
+      <w:r>
+        <w:t xml:space="preserve"> Secure API Keys --&gt;</w:t>
+      </w:r>
+    </w:p>
+    <w:p>
+      <w:r>
+        <w:t xml:space="preserve">    &lt;string name="</w:t>
+      </w:r>
+      <w:proofErr w:type="spellStart"/>
+      <w:r>
+        <w:t>google_maps_key</w:t>
+      </w:r>
+      <w:proofErr w:type="spellEnd"/>
+      <w:r>
+        <w:t xml:space="preserve">" </w:t>
+      </w:r>
+      <w:proofErr w:type="spellStart"/>
+      <w:proofErr w:type="gramStart"/>
+      <w:r>
+        <w:t>tools:ignore</w:t>
+      </w:r>
+      <w:proofErr w:type="spellEnd"/>
+      <w:proofErr w:type="gramEnd"/>
+      <w:r>
+        <w:t>="Typos"&gt;YOUR_API_KEY_HERE&lt;/string&gt;</w:t>
+      </w:r>
+    </w:p>
+    <w:p>
+      <w:r>
+        <w:t xml:space="preserve">    &lt;string name="</w:t>
       </w:r>
       <w:proofErr w:type="spellStart"/>
       <w:r>
@@ -263,32 +482,129 @@
       </w:r>
       <w:proofErr w:type="spellEnd"/>
       <w:r>
-        <w:t>"&gt;YOUR_WEB_</w:t>
+        <w:t xml:space="preserve">" </w:t>
       </w:r>
+      <w:proofErr w:type="spellStart"/>
+      <w:proofErr w:type="gramStart"/>
       <w:r>
-        <w:t>API_KEY</w:t>
+        <w:t>tools:ignore</w:t>
       </w:r>
+      <w:proofErr w:type="spellEnd"/>
+      <w:proofErr w:type="gramEnd"/>
       <w:r>
-        <w:t>&lt;/string&gt;</w:t>
+        <w:t>="Typos"&gt;YOUR_API_KEY_HERE&lt;/string&gt;</w:t>
       </w:r>
+    </w:p>
+    <w:p/>
+    <w:p>
       <w:r>
-        <w:br/>
+        <w:t xml:space="preserve">    </w:t>
       </w:r>
+      <w:proofErr w:type="gramStart"/>
       <w:r>
-        <w:br/>
-        <w:t xml:space="preserve">       &lt;!-- Add any other secure keys here --&gt;</w:t>
+        <w:t>&lt;!--</w:t>
       </w:r>
+      <w:proofErr w:type="gramEnd"/>
       <w:r>
-        <w:br/>
-        <w:t xml:space="preserve">       &lt;string name="facebook_app_id"&gt;https://cs4360app.firebaseapp.com/__/auth/handler&lt;/string&gt;</w:t>
+        <w:t xml:space="preserve"> Add any other secure keys here --&gt;</w:t>
       </w:r>
+    </w:p>
+    <w:p>
       <w:r>
-        <w:br/>
-        <w:t xml:space="preserve">       &lt;string name="google_app_key"&gt;YOUR_AI_STUDIO_API_KEY&lt;/string&gt;</w:t>
+        <w:t xml:space="preserve">    &lt;string name="</w:t>
       </w:r>
+      <w:proofErr w:type="spellStart"/>
       <w:r>
-        <w:br/>
-        <w:t xml:space="preserve">   &lt;/resources&gt;</w:t>
+        <w:t>google_app_key</w:t>
+      </w:r>
+      <w:proofErr w:type="spellEnd"/>
+      <w:r>
+        <w:t xml:space="preserve">" </w:t>
+      </w:r>
+      <w:proofErr w:type="spellStart"/>
+      <w:proofErr w:type="gramStart"/>
+      <w:r>
+        <w:t>tools:ignore</w:t>
+      </w:r>
+      <w:proofErr w:type="spellEnd"/>
+      <w:proofErr w:type="gramEnd"/>
+      <w:r>
+        <w:t>="</w:t>
+      </w:r>
+      <w:proofErr w:type="spellStart"/>
+      <w:r>
+        <w:t>MissingTranslation</w:t>
+      </w:r>
+      <w:proofErr w:type="spellEnd"/>
+      <w:r>
+        <w:t>"&gt;YOUR_API_KEY_HERE&lt;/string&gt;</w:t>
+      </w:r>
+    </w:p>
+    <w:p>
+      <w:r>
+        <w:t xml:space="preserve">    &lt;string name="</w:t>
+      </w:r>
+      <w:proofErr w:type="spellStart"/>
+      <w:r>
+        <w:t>ticket_master_key</w:t>
+      </w:r>
+      <w:proofErr w:type="spellEnd"/>
+      <w:r>
+        <w:t xml:space="preserve">" translatable="false" </w:t>
+      </w:r>
+      <w:proofErr w:type="spellStart"/>
+      <w:proofErr w:type="gramStart"/>
+      <w:r>
+        <w:t>tools:ignore</w:t>
+      </w:r>
+      <w:proofErr w:type="spellEnd"/>
+      <w:proofErr w:type="gramEnd"/>
+      <w:r>
+        <w:t>="</w:t>
+      </w:r>
+      <w:proofErr w:type="spellStart"/>
+      <w:r>
+        <w:t>MissingTranslation</w:t>
+      </w:r>
+      <w:proofErr w:type="spellEnd"/>
+      <w:r>
+        <w:t>"&gt;YOUR_API_KEY_HERE&lt;/string&gt;</w:t>
+      </w:r>
+    </w:p>
+    <w:p>
+      <w:r>
+        <w:t xml:space="preserve">    &lt;string name="</w:t>
+      </w:r>
+      <w:proofErr w:type="spellStart"/>
+      <w:r>
+        <w:t>open_weather_map</w:t>
+      </w:r>
+      <w:proofErr w:type="spellEnd"/>
+      <w:r>
+        <w:t xml:space="preserve">" translatable="false" </w:t>
+      </w:r>
+      <w:proofErr w:type="spellStart"/>
+      <w:proofErr w:type="gramStart"/>
+      <w:r>
+        <w:t>tools:ignore</w:t>
+      </w:r>
+      <w:proofErr w:type="spellEnd"/>
+      <w:proofErr w:type="gramEnd"/>
+      <w:r>
+        <w:t>="</w:t>
+      </w:r>
+      <w:proofErr w:type="spellStart"/>
+      <w:r>
+        <w:t>MissingTranslation</w:t>
+      </w:r>
+      <w:proofErr w:type="spellEnd"/>
+      <w:r>
+        <w:t>"&gt;YOUR_API_KEY_HERE&lt;/string&gt;</w:t>
+      </w:r>
+    </w:p>
+    <w:p>
+      <w:r>
+        <w:t>&lt;/resources&gt;</w:t>
       </w:r>
       <w:r>
         <w:br/>
@@ -297,14 +613,9 @@
         <w:br/>
       </w:r>
       <w:r>
+        <w:lastRenderedPageBreak/>
         <w:br/>
-        <w:t>3. Replace the placeholders (YOUR_GOOGLE_MAPS_API_KEY, YOUR_WEB_</w:t>
-      </w:r>
-      <w:r>
-        <w:t>API_KEY</w:t>
-      </w:r>
-      <w:r>
-        <w:t>, YOUR_AI_STUDIO_API_KEY) with the actual API keys you generated.</w:t>
+        <w:t>3. Replace the placeholders (YOUR_API_KEY_HERE) with the actual API keys you generated.</w:t>
       </w:r>
       <w:r>
         <w:br/>
@@ -315,7 +626,13 @@
         <w:pStyle w:val="Heading1"/>
       </w:pPr>
       <w:r>
-        <w:t>Step 6: Sync the Project with Gradle</w:t>
+        <w:t xml:space="preserve">Step </w:t>
+      </w:r>
+      <w:r>
+        <w:t>8</w:t>
+      </w:r>
+      <w:r>
+        <w:t>: Sync the Project with Gradle</w:t>
       </w:r>
     </w:p>
     <w:p>
@@ -336,7 +653,13 @@
         <w:pStyle w:val="Heading1"/>
       </w:pPr>
       <w:r>
-        <w:t>Step 7: Run the Application</w:t>
+        <w:t xml:space="preserve">Step </w:t>
+      </w:r>
+      <w:r>
+        <w:t>9</w:t>
+      </w:r>
+      <w:r>
+        <w:t>: Run the Application</w:t>
       </w:r>
     </w:p>
     <w:p>
@@ -357,14 +680,19 @@
         <w:pStyle w:val="Heading1"/>
       </w:pPr>
       <w:r>
-        <w:lastRenderedPageBreak/>
         <w:t>Final Notes</w:t>
       </w:r>
     </w:p>
     <w:p>
       <w:r>
         <w:br/>
-        <w:t>Each team member must use their own API keys for Google Maps, Firebase, and AI Studio.</w:t>
+        <w:t xml:space="preserve">Each team member must use their own API keys for Google Maps, Firebase, </w:t>
+      </w:r>
+      <w:r>
+        <w:t xml:space="preserve">Open Weather Map, Ticketmaster, </w:t>
+      </w:r>
+      <w:r>
+        <w:t>and AI Studio.</w:t>
       </w:r>
       <w:r>
         <w:br/>
@@ -564,6 +892,451 @@
       </w:rPr>
     </w:lvl>
   </w:abstractNum>
+  <w:abstractNum w:abstractNumId="9" w15:restartNumberingAfterBreak="0">
+    <w:nsid w:val="0DBB718D"/>
+    <w:multiLevelType w:val="hybridMultilevel"/>
+    <w:tmpl w:val="B3AA298C"/>
+    <w:lvl w:ilvl="0" w:tplc="0409000F">
+      <w:start w:val="1"/>
+      <w:numFmt w:val="decimal"/>
+      <w:lvlText w:val="%1."/>
+      <w:lvlJc w:val="left"/>
+      <w:pPr>
+        <w:ind w:left="720" w:hanging="360"/>
+      </w:pPr>
+      <w:rPr>
+        <w:rFonts w:hint="default"/>
+      </w:rPr>
+    </w:lvl>
+    <w:lvl w:ilvl="1" w:tplc="04090019" w:tentative="1">
+      <w:start w:val="1"/>
+      <w:numFmt w:val="lowerLetter"/>
+      <w:lvlText w:val="%2."/>
+      <w:lvlJc w:val="left"/>
+      <w:pPr>
+        <w:ind w:left="1440" w:hanging="360"/>
+      </w:pPr>
+    </w:lvl>
+    <w:lvl w:ilvl="2" w:tplc="0409001B" w:tentative="1">
+      <w:start w:val="1"/>
+      <w:numFmt w:val="lowerRoman"/>
+      <w:lvlText w:val="%3."/>
+      <w:lvlJc w:val="right"/>
+      <w:pPr>
+        <w:ind w:left="2160" w:hanging="180"/>
+      </w:pPr>
+    </w:lvl>
+    <w:lvl w:ilvl="3" w:tplc="0409000F" w:tentative="1">
+      <w:start w:val="1"/>
+      <w:numFmt w:val="decimal"/>
+      <w:lvlText w:val="%4."/>
+      <w:lvlJc w:val="left"/>
+      <w:pPr>
+        <w:ind w:left="2880" w:hanging="360"/>
+      </w:pPr>
+    </w:lvl>
+    <w:lvl w:ilvl="4" w:tplc="04090019" w:tentative="1">
+      <w:start w:val="1"/>
+      <w:numFmt w:val="lowerLetter"/>
+      <w:lvlText w:val="%5."/>
+      <w:lvlJc w:val="left"/>
+      <w:pPr>
+        <w:ind w:left="3600" w:hanging="360"/>
+      </w:pPr>
+    </w:lvl>
+    <w:lvl w:ilvl="5" w:tplc="0409001B" w:tentative="1">
+      <w:start w:val="1"/>
+      <w:numFmt w:val="lowerRoman"/>
+      <w:lvlText w:val="%6."/>
+      <w:lvlJc w:val="right"/>
+      <w:pPr>
+        <w:ind w:left="4320" w:hanging="180"/>
+      </w:pPr>
+    </w:lvl>
+    <w:lvl w:ilvl="6" w:tplc="0409000F" w:tentative="1">
+      <w:start w:val="1"/>
+      <w:numFmt w:val="decimal"/>
+      <w:lvlText w:val="%7."/>
+      <w:lvlJc w:val="left"/>
+      <w:pPr>
+        <w:ind w:left="5040" w:hanging="360"/>
+      </w:pPr>
+    </w:lvl>
+    <w:lvl w:ilvl="7" w:tplc="04090019" w:tentative="1">
+      <w:start w:val="1"/>
+      <w:numFmt w:val="lowerLetter"/>
+      <w:lvlText w:val="%8."/>
+      <w:lvlJc w:val="left"/>
+      <w:pPr>
+        <w:ind w:left="5760" w:hanging="360"/>
+      </w:pPr>
+    </w:lvl>
+    <w:lvl w:ilvl="8" w:tplc="0409001B" w:tentative="1">
+      <w:start w:val="1"/>
+      <w:numFmt w:val="lowerRoman"/>
+      <w:lvlText w:val="%9."/>
+      <w:lvlJc w:val="right"/>
+      <w:pPr>
+        <w:ind w:left="6480" w:hanging="180"/>
+      </w:pPr>
+    </w:lvl>
+  </w:abstractNum>
+  <w:abstractNum w:abstractNumId="10" w15:restartNumberingAfterBreak="0">
+    <w:nsid w:val="2A9E3146"/>
+    <w:multiLevelType w:val="hybridMultilevel"/>
+    <w:tmpl w:val="E18EA8AA"/>
+    <w:lvl w:ilvl="0" w:tplc="0409000F">
+      <w:start w:val="1"/>
+      <w:numFmt w:val="decimal"/>
+      <w:lvlText w:val="%1."/>
+      <w:lvlJc w:val="left"/>
+      <w:pPr>
+        <w:ind w:left="720" w:hanging="360"/>
+      </w:pPr>
+      <w:rPr>
+        <w:rFonts w:hint="default"/>
+      </w:rPr>
+    </w:lvl>
+    <w:lvl w:ilvl="1" w:tplc="04090019" w:tentative="1">
+      <w:start w:val="1"/>
+      <w:numFmt w:val="lowerLetter"/>
+      <w:lvlText w:val="%2."/>
+      <w:lvlJc w:val="left"/>
+      <w:pPr>
+        <w:ind w:left="1440" w:hanging="360"/>
+      </w:pPr>
+    </w:lvl>
+    <w:lvl w:ilvl="2" w:tplc="0409001B" w:tentative="1">
+      <w:start w:val="1"/>
+      <w:numFmt w:val="lowerRoman"/>
+      <w:lvlText w:val="%3."/>
+      <w:lvlJc w:val="right"/>
+      <w:pPr>
+        <w:ind w:left="2160" w:hanging="180"/>
+      </w:pPr>
+    </w:lvl>
+    <w:lvl w:ilvl="3" w:tplc="0409000F" w:tentative="1">
+      <w:start w:val="1"/>
+      <w:numFmt w:val="decimal"/>
+      <w:lvlText w:val="%4."/>
+      <w:lvlJc w:val="left"/>
+      <w:pPr>
+        <w:ind w:left="2880" w:hanging="360"/>
+      </w:pPr>
+    </w:lvl>
+    <w:lvl w:ilvl="4" w:tplc="04090019" w:tentative="1">
+      <w:start w:val="1"/>
+      <w:numFmt w:val="lowerLetter"/>
+      <w:lvlText w:val="%5."/>
+      <w:lvlJc w:val="left"/>
+      <w:pPr>
+        <w:ind w:left="3600" w:hanging="360"/>
+      </w:pPr>
+    </w:lvl>
+    <w:lvl w:ilvl="5" w:tplc="0409001B" w:tentative="1">
+      <w:start w:val="1"/>
+      <w:numFmt w:val="lowerRoman"/>
+      <w:lvlText w:val="%6."/>
+      <w:lvlJc w:val="right"/>
+      <w:pPr>
+        <w:ind w:left="4320" w:hanging="180"/>
+      </w:pPr>
+    </w:lvl>
+    <w:lvl w:ilvl="6" w:tplc="0409000F" w:tentative="1">
+      <w:start w:val="1"/>
+      <w:numFmt w:val="decimal"/>
+      <w:lvlText w:val="%7."/>
+      <w:lvlJc w:val="left"/>
+      <w:pPr>
+        <w:ind w:left="5040" w:hanging="360"/>
+      </w:pPr>
+    </w:lvl>
+    <w:lvl w:ilvl="7" w:tplc="04090019" w:tentative="1">
+      <w:start w:val="1"/>
+      <w:numFmt w:val="lowerLetter"/>
+      <w:lvlText w:val="%8."/>
+      <w:lvlJc w:val="left"/>
+      <w:pPr>
+        <w:ind w:left="5760" w:hanging="360"/>
+      </w:pPr>
+    </w:lvl>
+    <w:lvl w:ilvl="8" w:tplc="0409001B" w:tentative="1">
+      <w:start w:val="1"/>
+      <w:numFmt w:val="lowerRoman"/>
+      <w:lvlText w:val="%9."/>
+      <w:lvlJc w:val="right"/>
+      <w:pPr>
+        <w:ind w:left="6480" w:hanging="180"/>
+      </w:pPr>
+    </w:lvl>
+  </w:abstractNum>
+  <w:abstractNum w:abstractNumId="11" w15:restartNumberingAfterBreak="0">
+    <w:nsid w:val="6AAE55B9"/>
+    <w:multiLevelType w:val="hybridMultilevel"/>
+    <w:tmpl w:val="B2A87154"/>
+    <w:lvl w:ilvl="0" w:tplc="C4B0406A">
+      <w:start w:val="1"/>
+      <w:numFmt w:val="decimal"/>
+      <w:lvlText w:val="%1."/>
+      <w:lvlJc w:val="left"/>
+      <w:pPr>
+        <w:ind w:left="400" w:hanging="360"/>
+      </w:pPr>
+      <w:rPr>
+        <w:rFonts w:hint="default"/>
+      </w:rPr>
+    </w:lvl>
+    <w:lvl w:ilvl="1" w:tplc="04090019" w:tentative="1">
+      <w:start w:val="1"/>
+      <w:numFmt w:val="lowerLetter"/>
+      <w:lvlText w:val="%2."/>
+      <w:lvlJc w:val="left"/>
+      <w:pPr>
+        <w:ind w:left="1120" w:hanging="360"/>
+      </w:pPr>
+    </w:lvl>
+    <w:lvl w:ilvl="2" w:tplc="0409001B" w:tentative="1">
+      <w:start w:val="1"/>
+      <w:numFmt w:val="lowerRoman"/>
+      <w:lvlText w:val="%3."/>
+      <w:lvlJc w:val="right"/>
+      <w:pPr>
+        <w:ind w:left="1840" w:hanging="180"/>
+      </w:pPr>
+    </w:lvl>
+    <w:lvl w:ilvl="3" w:tplc="0409000F" w:tentative="1">
+      <w:start w:val="1"/>
+      <w:numFmt w:val="decimal"/>
+      <w:lvlText w:val="%4."/>
+      <w:lvlJc w:val="left"/>
+      <w:pPr>
+        <w:ind w:left="2560" w:hanging="360"/>
+      </w:pPr>
+    </w:lvl>
+    <w:lvl w:ilvl="4" w:tplc="04090019" w:tentative="1">
+      <w:start w:val="1"/>
+      <w:numFmt w:val="lowerLetter"/>
+      <w:lvlText w:val="%5."/>
+      <w:lvlJc w:val="left"/>
+      <w:pPr>
+        <w:ind w:left="3280" w:hanging="360"/>
+      </w:pPr>
+    </w:lvl>
+    <w:lvl w:ilvl="5" w:tplc="0409001B" w:tentative="1">
+      <w:start w:val="1"/>
+      <w:numFmt w:val="lowerRoman"/>
+      <w:lvlText w:val="%6."/>
+      <w:lvlJc w:val="right"/>
+      <w:pPr>
+        <w:ind w:left="4000" w:hanging="180"/>
+      </w:pPr>
+    </w:lvl>
+    <w:lvl w:ilvl="6" w:tplc="0409000F" w:tentative="1">
+      <w:start w:val="1"/>
+      <w:numFmt w:val="decimal"/>
+      <w:lvlText w:val="%7."/>
+      <w:lvlJc w:val="left"/>
+      <w:pPr>
+        <w:ind w:left="4720" w:hanging="360"/>
+      </w:pPr>
+    </w:lvl>
+    <w:lvl w:ilvl="7" w:tplc="04090019" w:tentative="1">
+      <w:start w:val="1"/>
+      <w:numFmt w:val="lowerLetter"/>
+      <w:lvlText w:val="%8."/>
+      <w:lvlJc w:val="left"/>
+      <w:pPr>
+        <w:ind w:left="5440" w:hanging="360"/>
+      </w:pPr>
+    </w:lvl>
+    <w:lvl w:ilvl="8" w:tplc="0409001B" w:tentative="1">
+      <w:start w:val="1"/>
+      <w:numFmt w:val="lowerRoman"/>
+      <w:lvlText w:val="%9."/>
+      <w:lvlJc w:val="right"/>
+      <w:pPr>
+        <w:ind w:left="6160" w:hanging="180"/>
+      </w:pPr>
+    </w:lvl>
+  </w:abstractNum>
+  <w:abstractNum w:abstractNumId="12" w15:restartNumberingAfterBreak="0">
+    <w:nsid w:val="703A23BE"/>
+    <w:multiLevelType w:val="hybridMultilevel"/>
+    <w:tmpl w:val="896468E6"/>
+    <w:lvl w:ilvl="0" w:tplc="0409000F">
+      <w:start w:val="1"/>
+      <w:numFmt w:val="decimal"/>
+      <w:lvlText w:val="%1."/>
+      <w:lvlJc w:val="left"/>
+      <w:pPr>
+        <w:ind w:left="360" w:hanging="360"/>
+      </w:pPr>
+      <w:rPr>
+        <w:rFonts w:hint="default"/>
+      </w:rPr>
+    </w:lvl>
+    <w:lvl w:ilvl="1" w:tplc="04090019" w:tentative="1">
+      <w:start w:val="1"/>
+      <w:numFmt w:val="lowerLetter"/>
+      <w:lvlText w:val="%2."/>
+      <w:lvlJc w:val="left"/>
+      <w:pPr>
+        <w:ind w:left="1080" w:hanging="360"/>
+      </w:pPr>
+    </w:lvl>
+    <w:lvl w:ilvl="2" w:tplc="0409001B" w:tentative="1">
+      <w:start w:val="1"/>
+      <w:numFmt w:val="lowerRoman"/>
+      <w:lvlText w:val="%3."/>
+      <w:lvlJc w:val="right"/>
+      <w:pPr>
+        <w:ind w:left="1800" w:hanging="180"/>
+      </w:pPr>
+    </w:lvl>
+    <w:lvl w:ilvl="3" w:tplc="0409000F" w:tentative="1">
+      <w:start w:val="1"/>
+      <w:numFmt w:val="decimal"/>
+      <w:lvlText w:val="%4."/>
+      <w:lvlJc w:val="left"/>
+      <w:pPr>
+        <w:ind w:left="2520" w:hanging="360"/>
+      </w:pPr>
+    </w:lvl>
+    <w:lvl w:ilvl="4" w:tplc="04090019" w:tentative="1">
+      <w:start w:val="1"/>
+      <w:numFmt w:val="lowerLetter"/>
+      <w:lvlText w:val="%5."/>
+      <w:lvlJc w:val="left"/>
+      <w:pPr>
+        <w:ind w:left="3240" w:hanging="360"/>
+      </w:pPr>
+    </w:lvl>
+    <w:lvl w:ilvl="5" w:tplc="0409001B" w:tentative="1">
+      <w:start w:val="1"/>
+      <w:numFmt w:val="lowerRoman"/>
+      <w:lvlText w:val="%6."/>
+      <w:lvlJc w:val="right"/>
+      <w:pPr>
+        <w:ind w:left="3960" w:hanging="180"/>
+      </w:pPr>
+    </w:lvl>
+    <w:lvl w:ilvl="6" w:tplc="0409000F" w:tentative="1">
+      <w:start w:val="1"/>
+      <w:numFmt w:val="decimal"/>
+      <w:lvlText w:val="%7."/>
+      <w:lvlJc w:val="left"/>
+      <w:pPr>
+        <w:ind w:left="4680" w:hanging="360"/>
+      </w:pPr>
+    </w:lvl>
+    <w:lvl w:ilvl="7" w:tplc="04090019" w:tentative="1">
+      <w:start w:val="1"/>
+      <w:numFmt w:val="lowerLetter"/>
+      <w:lvlText w:val="%8."/>
+      <w:lvlJc w:val="left"/>
+      <w:pPr>
+        <w:ind w:left="5400" w:hanging="360"/>
+      </w:pPr>
+    </w:lvl>
+    <w:lvl w:ilvl="8" w:tplc="0409001B" w:tentative="1">
+      <w:start w:val="1"/>
+      <w:numFmt w:val="lowerRoman"/>
+      <w:lvlText w:val="%9."/>
+      <w:lvlJc w:val="right"/>
+      <w:pPr>
+        <w:ind w:left="6120" w:hanging="180"/>
+      </w:pPr>
+    </w:lvl>
+  </w:abstractNum>
+  <w:abstractNum w:abstractNumId="13" w15:restartNumberingAfterBreak="0">
+    <w:nsid w:val="74B5151D"/>
+    <w:multiLevelType w:val="hybridMultilevel"/>
+    <w:tmpl w:val="0194E6F4"/>
+    <w:lvl w:ilvl="0" w:tplc="0409000F">
+      <w:start w:val="1"/>
+      <w:numFmt w:val="decimal"/>
+      <w:lvlText w:val="%1."/>
+      <w:lvlJc w:val="left"/>
+      <w:pPr>
+        <w:ind w:left="720" w:hanging="360"/>
+      </w:pPr>
+      <w:rPr>
+        <w:rFonts w:hint="default"/>
+      </w:rPr>
+    </w:lvl>
+    <w:lvl w:ilvl="1" w:tplc="04090019" w:tentative="1">
+      <w:start w:val="1"/>
+      <w:numFmt w:val="lowerLetter"/>
+      <w:lvlText w:val="%2."/>
+      <w:lvlJc w:val="left"/>
+      <w:pPr>
+        <w:ind w:left="1440" w:hanging="360"/>
+      </w:pPr>
+    </w:lvl>
+    <w:lvl w:ilvl="2" w:tplc="0409001B" w:tentative="1">
+      <w:start w:val="1"/>
+      <w:numFmt w:val="lowerRoman"/>
+      <w:lvlText w:val="%3."/>
+      <w:lvlJc w:val="right"/>
+      <w:pPr>
+        <w:ind w:left="2160" w:hanging="180"/>
+      </w:pPr>
+    </w:lvl>
+    <w:lvl w:ilvl="3" w:tplc="0409000F" w:tentative="1">
+      <w:start w:val="1"/>
+      <w:numFmt w:val="decimal"/>
+      <w:lvlText w:val="%4."/>
+      <w:lvlJc w:val="left"/>
+      <w:pPr>
+        <w:ind w:left="2880" w:hanging="360"/>
+      </w:pPr>
+    </w:lvl>
+    <w:lvl w:ilvl="4" w:tplc="04090019" w:tentative="1">
+      <w:start w:val="1"/>
+      <w:numFmt w:val="lowerLetter"/>
+      <w:lvlText w:val="%5."/>
+      <w:lvlJc w:val="left"/>
+      <w:pPr>
+        <w:ind w:left="3600" w:hanging="360"/>
+      </w:pPr>
+    </w:lvl>
+    <w:lvl w:ilvl="5" w:tplc="0409001B" w:tentative="1">
+      <w:start w:val="1"/>
+      <w:numFmt w:val="lowerRoman"/>
+      <w:lvlText w:val="%6."/>
+      <w:lvlJc w:val="right"/>
+      <w:pPr>
+        <w:ind w:left="4320" w:hanging="180"/>
+      </w:pPr>
+    </w:lvl>
+    <w:lvl w:ilvl="6" w:tplc="0409000F" w:tentative="1">
+      <w:start w:val="1"/>
+      <w:numFmt w:val="decimal"/>
+      <w:lvlText w:val="%7."/>
+      <w:lvlJc w:val="left"/>
+      <w:pPr>
+        <w:ind w:left="5040" w:hanging="360"/>
+      </w:pPr>
+    </w:lvl>
+    <w:lvl w:ilvl="7" w:tplc="04090019" w:tentative="1">
+      <w:start w:val="1"/>
+      <w:numFmt w:val="lowerLetter"/>
+      <w:lvlText w:val="%8."/>
+      <w:lvlJc w:val="left"/>
+      <w:pPr>
+        <w:ind w:left="5760" w:hanging="360"/>
+      </w:pPr>
+    </w:lvl>
+    <w:lvl w:ilvl="8" w:tplc="0409001B" w:tentative="1">
+      <w:start w:val="1"/>
+      <w:numFmt w:val="lowerRoman"/>
+      <w:lvlText w:val="%9."/>
+      <w:lvlJc w:val="right"/>
+      <w:pPr>
+        <w:ind w:left="6480" w:hanging="180"/>
+      </w:pPr>
+    </w:lvl>
+  </w:abstractNum>
   <w:num w:numId="1" w16cid:durableId="1185559327">
     <w:abstractNumId w:val="8"/>
   </w:num>
@@ -590,6 +1363,21 @@
   </w:num>
   <w:num w:numId="9" w16cid:durableId="2067753698">
     <w:abstractNumId w:val="0"/>
+  </w:num>
+  <w:num w:numId="10" w16cid:durableId="1157381690">
+    <w:abstractNumId w:val="13"/>
+  </w:num>
+  <w:num w:numId="11" w16cid:durableId="1086222843">
+    <w:abstractNumId w:val="10"/>
+  </w:num>
+  <w:num w:numId="12" w16cid:durableId="916523520">
+    <w:abstractNumId w:val="9"/>
+  </w:num>
+  <w:num w:numId="13" w16cid:durableId="2047637010">
+    <w:abstractNumId w:val="11"/>
+  </w:num>
+  <w:num w:numId="14" w16cid:durableId="1760833640">
+    <w:abstractNumId w:val="12"/>
   </w:num>
 </w:numbering>
 </file>

</xml_diff>